<commit_message>
Adds to R code
</commit_message>
<xml_diff>
--- a/_alcoholism_patterns/_report/PDG1-RV1-HA.docx
+++ b/_alcoholism_patterns/_report/PDG1-RV1-HA.docx
@@ -686,16 +686,11 @@
         <w:t>Otro estudio realizado por Cáceres</w:t>
       </w:r>
       <w:r>
-        <w:t xml:space="preserve"> y colaboradores (2006) en una universidad de la ciudad de Cali </w:t>
-      </w:r>
-      <w:proofErr w:type="gramStart"/>
-      <w:r>
-        <w:t>encontr</w:t>
+        <w:t xml:space="preserve"> y colaboradores (2006) en una universidad de la ciudad de Cali encontr</w:t>
       </w:r>
       <w:r>
         <w:t>aron</w:t>
       </w:r>
-      <w:proofErr w:type="gramEnd"/>
       <w:r>
         <w:t xml:space="preserve"> que el alcohol es la sustancia que más consumen los estudiantes</w:t>
       </w:r>
@@ -2037,15 +2032,7 @@
         <w:t>al.</w:t>
       </w:r>
       <w:r>
-        <w:t>, 2009). Según Villatoro et al. (</w:t>
-      </w:r>
-      <w:proofErr w:type="gramStart"/>
-      <w:r>
-        <w:t>citados</w:t>
-      </w:r>
-      <w:proofErr w:type="gramEnd"/>
-      <w:r>
-        <w:t xml:space="preserve"> por </w:t>
+        <w:t xml:space="preserve">, 2009). Según Villatoro et al. (citados por </w:t>
       </w:r>
       <w:r>
         <w:lastRenderedPageBreak/>
@@ -2842,21 +2829,7 @@
         <w:rPr>
           <w:color w:val="000000" w:themeColor="text1"/>
         </w:rPr>
-        <w:t xml:space="preserve">134 </w:t>
-      </w:r>
-      <w:proofErr w:type="gramStart"/>
-      <w:r>
-        <w:rPr>
-          <w:color w:val="000000" w:themeColor="text1"/>
-        </w:rPr>
-        <w:t>personas )41,1</w:t>
-      </w:r>
-      <w:proofErr w:type="gramEnd"/>
-      <w:r>
-        <w:rPr>
-          <w:color w:val="000000" w:themeColor="text1"/>
-        </w:rPr>
-        <w:t xml:space="preserve">% y mas de 18 años 192 personas (58,9%) o sea que hay un predominio de personas que tienen más de 18 años. </w:t>
+        <w:t xml:space="preserve">134 personas )41,1% y mas de 18 años 192 personas (58,9%) o sea que hay un predominio de personas que tienen más de 18 años. </w:t>
       </w:r>
     </w:p>
     <w:p>
@@ -6168,12 +6141,7 @@
         <w:t xml:space="preserve"> el patrón de relación existente entre las dos variables, la cual se estimó a partir de polinomio cubico. Las líneas de color azul corresponden a los intervalos de confianza del 95%</w:t>
       </w:r>
       <w:r>
-        <w:t xml:space="preserve"> par</w:t>
-      </w:r>
-      <w:bookmarkStart w:id="3" w:name="_GoBack"/>
-      <w:bookmarkEnd w:id="3"/>
-      <w:r>
-        <w:t>a la curva de regresión estimada.</w:t>
+        <w:t xml:space="preserve"> para la curva de regresión estimada.</w:t>
       </w:r>
     </w:p>
     <w:p>
@@ -15629,7 +15597,16 @@
           <w:rFonts w:eastAsiaTheme="minorEastAsia"/>
           <w:lang w:val="es-CO" w:eastAsia="ja-JP"/>
         </w:rPr>
-        <w:t>. En el presente gráfico se muestran los individuos (puntos azules), categorías de las variables (puntos rojos) y categorías de variables suplementarias en el análisis (puntos verdes). Aquí, las categorías que se encuentran en la misma dirección de los individuos son las que los describen.</w:t>
+        <w:t>. En el presente gráfico</w:t>
+      </w:r>
+      <w:bookmarkStart w:id="3" w:name="_GoBack"/>
+      <w:bookmarkEnd w:id="3"/>
+      <w:r>
+        <w:rPr>
+          <w:rFonts w:eastAsiaTheme="minorEastAsia"/>
+          <w:lang w:val="es-CO" w:eastAsia="ja-JP"/>
+        </w:rPr>
+        <w:t xml:space="preserve"> se muestran los individuos (puntos azules), categorías de las variables (puntos rojos) y categorías de variables suplementarias en el análisis (puntos verdes). Aquí, las categorías que se encuentran en la misma dirección de los individuos son las que los describen.</w:t>
       </w:r>
     </w:p>
     <w:p>
@@ -16003,15 +15980,7 @@
         <w:jc w:val="both"/>
       </w:pPr>
       <w:r>
-        <w:t>Avellaneda Salomó, A</w:t>
-      </w:r>
-      <w:proofErr w:type="gramStart"/>
-      <w:r>
-        <w:t>,.</w:t>
-      </w:r>
-      <w:proofErr w:type="gramEnd"/>
-      <w:r>
-        <w:t xml:space="preserve"> Pérez Gras, M, &amp; Font- Mayolas, S. (2010). Patrones de consumo de alcohol en la adolescencia. </w:t>
+        <w:t xml:space="preserve">Avellaneda Salomó, A,. Pérez Gras, M, &amp; Font- Mayolas, S. (2010). Patrones de consumo de alcohol en la adolescencia. </w:t>
       </w:r>
       <w:r>
         <w:rPr>
@@ -16179,21 +16148,7 @@
         <w:rPr>
           <w:lang w:val="en-US"/>
         </w:rPr>
-        <w:t xml:space="preserve">Dual Disorders: Counseling Clients with Chemical Dependency and Mental Illness, </w:t>
-      </w:r>
-      <w:proofErr w:type="gramStart"/>
-      <w:r>
-        <w:rPr>
-          <w:lang w:val="en-US"/>
-        </w:rPr>
-        <w:t>3rd</w:t>
-      </w:r>
-      <w:proofErr w:type="gramEnd"/>
-      <w:r>
-        <w:rPr>
-          <w:lang w:val="en-US"/>
-        </w:rPr>
-        <w:t xml:space="preserve"> ed. </w:t>
+        <w:t xml:space="preserve">Dual Disorders: Counseling Clients with Chemical Dependency and Mental Illness, 3rd ed. </w:t>
       </w:r>
       <w:r>
         <w:rPr>
@@ -16352,35 +16307,7 @@
         <w:rPr>
           <w:lang w:val="en-US"/>
         </w:rPr>
-        <w:t xml:space="preserve"> (5th </w:t>
-      </w:r>
-      <w:proofErr w:type="gramStart"/>
-      <w:r>
-        <w:rPr>
-          <w:lang w:val="en-US"/>
-        </w:rPr>
-        <w:t>ed</w:t>
-      </w:r>
-      <w:proofErr w:type="gramEnd"/>
-      <w:r>
-        <w:rPr>
-          <w:lang w:val="en-US"/>
-        </w:rPr>
-        <w:t xml:space="preserve">.). Ashland, </w:t>
-      </w:r>
-      <w:proofErr w:type="gramStart"/>
-      <w:r>
-        <w:rPr>
-          <w:lang w:val="en-US"/>
-        </w:rPr>
-        <w:t>Or.:</w:t>
-      </w:r>
-      <w:proofErr w:type="gramEnd"/>
-      <w:r>
-        <w:rPr>
-          <w:lang w:val="en-US"/>
-        </w:rPr>
-        <w:t xml:space="preserve"> CNS Publications. </w:t>
+        <w:t xml:space="preserve"> (5th ed.). Ashland, Or.: CNS Publications. </w:t>
       </w:r>
     </w:p>
     <w:p>
@@ -17093,7 +17020,7 @@
         <w:rStyle w:val="PageNumber"/>
         <w:noProof/>
       </w:rPr>
-      <w:t>34</w:t>
+      <w:t>31</w:t>
     </w:r>
     <w:r>
       <w:rPr>
@@ -19077,6 +19004,18 @@
       <w:szCs w:val="18"/>
     </w:rPr>
   </w:style>
+  <w:style w:type="character" w:styleId="SubtleEmphasis">
+    <w:name w:val="Subtle Emphasis"/>
+    <w:basedOn w:val="DefaultParagraphFont"/>
+    <w:uiPriority w:val="19"/>
+    <w:qFormat/>
+    <w:rsid w:val="00D66A1D"/>
+    <w:rPr>
+      <w:i/>
+      <w:iCs/>
+      <w:color w:val="404040" w:themeColor="text1" w:themeTint="BF"/>
+    </w:rPr>
+  </w:style>
 </w:styles>
 </file>
 
@@ -19403,7 +19342,7 @@
 </file>
 
 <file path=customXml/itemProps1.xml><?xml version="1.0" encoding="utf-8"?>
-<ds:datastoreItem xmlns:ds="http://schemas.openxmlformats.org/officeDocument/2006/customXml" ds:itemID="{9E3757F8-C4C5-4F18-BF50-7E8F8C3A086D}">
+<ds:datastoreItem xmlns:ds="http://schemas.openxmlformats.org/officeDocument/2006/customXml" ds:itemID="{3158FB63-E07A-4295-93AE-18E5764BD77B}">
   <ds:schemaRefs>
     <ds:schemaRef ds:uri="http://schemas.openxmlformats.org/officeDocument/2006/bibliography"/>
   </ds:schemaRefs>

</xml_diff>